<commit_message>
Overbodige usecases na kort beraad verwijderd
</commit_message>
<xml_diff>
--- a/Doc/analyse/usecases.docx
+++ b/Doc/analyse/usecases.docx
@@ -2841,6 +2841,8 @@
           </w:p>
         </w:tc>
       </w:tr>
+      <w:bookmarkEnd w:id="0"/>
+      <w:bookmarkEnd w:id="1"/>
       <w:tr>
         <w:trPr>
           <w:tblCellSpacing w:w="15" w:type="dxa"/>
@@ -2868,10 +2870,6 @@
                 <w:lang w:eastAsia="nl-BE"/>
               </w:rPr>
             </w:pPr>
-            <w:bookmarkStart w:id="9" w:name="_GoBack"/>
-            <w:bookmarkEnd w:id="0"/>
-            <w:bookmarkEnd w:id="1"/>
-            <w:bookmarkEnd w:id="9"/>
             <w:r>
               <w:rPr>
                 <w:rFonts w:ascii="Calibri" w:eastAsia="Times New Roman" w:hAnsi="Calibri" w:cs="Times New Roman"/>
@@ -3130,7 +3128,7 @@
                 <w:lang w:eastAsia="nl-BE"/>
               </w:rPr>
             </w:pPr>
-            <w:bookmarkStart w:id="10" w:name="OLE_LINK11"/>
+            <w:bookmarkStart w:id="9" w:name="OLE_LINK11"/>
             <w:r>
               <w:rPr>
                 <w:rFonts w:ascii="Calibri" w:eastAsia="Times New Roman" w:hAnsi="Calibri" w:cs="Times New Roman"/>
@@ -3138,8 +3136,8 @@
               </w:rPr>
               <w:t>De actor logt in met master password</w:t>
             </w:r>
-            <w:bookmarkStart w:id="11" w:name="OLE_LINK16"/>
-            <w:bookmarkStart w:id="12" w:name="OLE_LINK17"/>
+            <w:bookmarkStart w:id="10" w:name="OLE_LINK16"/>
+            <w:bookmarkStart w:id="11" w:name="OLE_LINK17"/>
             <w:r>
               <w:rPr>
                 <w:rFonts w:ascii="Calibri" w:eastAsia="Times New Roman" w:hAnsi="Calibri" w:cs="Times New Roman"/>
@@ -3161,10 +3159,10 @@
               </w:rPr>
               <w:t xml:space="preserve"> bestaat en het master password nog bestaat treed de uitzondering op[Beveiliging risico]</w:t>
             </w:r>
+            <w:bookmarkEnd w:id="10"/>
             <w:bookmarkEnd w:id="11"/>
-            <w:bookmarkEnd w:id="12"/>
-          </w:p>
-          <w:bookmarkEnd w:id="10"/>
+          </w:p>
+          <w:bookmarkEnd w:id="9"/>
           <w:p>
             <w:pPr>
               <w:pStyle w:val="Lijstalinea"/>
@@ -3224,10 +3222,10 @@
               </w:rPr>
               <w:t xml:space="preserve">Het systeem geeft een scherm weer met velden die de </w:t>
             </w:r>
-            <w:bookmarkStart w:id="13" w:name="OLE_LINK12"/>
-            <w:bookmarkStart w:id="14" w:name="OLE_LINK13"/>
-            <w:bookmarkStart w:id="15" w:name="OLE_LINK14"/>
-            <w:bookmarkStart w:id="16" w:name="OLE_LINK15"/>
+            <w:bookmarkStart w:id="12" w:name="OLE_LINK12"/>
+            <w:bookmarkStart w:id="13" w:name="OLE_LINK13"/>
+            <w:bookmarkStart w:id="14" w:name="OLE_LINK14"/>
+            <w:bookmarkStart w:id="15" w:name="OLE_LINK15"/>
             <w:r>
               <w:rPr>
                 <w:rFonts w:ascii="Calibri" w:eastAsia="Times New Roman" w:hAnsi="Calibri" w:cs="Times New Roman"/>
@@ -3235,10 +3233,10 @@
               </w:rPr>
               <w:t xml:space="preserve">actor </w:t>
             </w:r>
+            <w:bookmarkEnd w:id="12"/>
             <w:bookmarkEnd w:id="13"/>
             <w:bookmarkEnd w:id="14"/>
             <w:bookmarkEnd w:id="15"/>
-            <w:bookmarkEnd w:id="16"/>
             <w:r>
               <w:rPr>
                 <w:rFonts w:ascii="Calibri" w:eastAsia="Times New Roman" w:hAnsi="Calibri" w:cs="Times New Roman"/>
@@ -3322,10 +3320,10 @@
               </w:rPr>
               <w:t xml:space="preserve">Het systeem kijkt na of de </w:t>
             </w:r>
-            <w:bookmarkStart w:id="17" w:name="OLE_LINK20"/>
-            <w:bookmarkStart w:id="18" w:name="OLE_LINK21"/>
-            <w:bookmarkStart w:id="19" w:name="OLE_LINK22"/>
-            <w:bookmarkStart w:id="20" w:name="OLE_LINK23"/>
+            <w:bookmarkStart w:id="16" w:name="OLE_LINK20"/>
+            <w:bookmarkStart w:id="17" w:name="OLE_LINK21"/>
+            <w:bookmarkStart w:id="18" w:name="OLE_LINK22"/>
+            <w:bookmarkStart w:id="19" w:name="OLE_LINK23"/>
             <w:r>
               <w:rPr>
                 <w:rFonts w:ascii="Calibri" w:eastAsia="Times New Roman" w:hAnsi="Calibri" w:cs="Times New Roman"/>
@@ -3340,10 +3338,10 @@
               </w:rPr>
               <w:t xml:space="preserve"> </w:t>
             </w:r>
+            <w:bookmarkEnd w:id="16"/>
             <w:bookmarkEnd w:id="17"/>
             <w:bookmarkEnd w:id="18"/>
             <w:bookmarkEnd w:id="19"/>
-            <w:bookmarkEnd w:id="20"/>
             <w:r>
               <w:rPr>
                 <w:rFonts w:ascii="Calibri" w:eastAsia="Times New Roman" w:hAnsi="Calibri" w:cs="Times New Roman"/>
@@ -3482,9 +3480,9 @@
                 <w:lang w:eastAsia="nl-BE"/>
               </w:rPr>
             </w:pPr>
-            <w:bookmarkStart w:id="21" w:name="OLE_LINK37"/>
-            <w:bookmarkStart w:id="22" w:name="OLE_LINK38"/>
-            <w:bookmarkStart w:id="23" w:name="OLE_LINK39"/>
+            <w:bookmarkStart w:id="20" w:name="OLE_LINK37"/>
+            <w:bookmarkStart w:id="21" w:name="OLE_LINK38"/>
+            <w:bookmarkStart w:id="22" w:name="OLE_LINK39"/>
             <w:r>
               <w:rPr>
                 <w:rFonts w:ascii="Calibri" w:eastAsia="Times New Roman" w:hAnsi="Calibri" w:cs="Times New Roman"/>
@@ -3492,9 +3490,9 @@
               </w:rPr>
               <w:t xml:space="preserve">[Beveiliging risico] </w:t>
             </w:r>
+            <w:bookmarkEnd w:id="20"/>
             <w:bookmarkEnd w:id="21"/>
             <w:bookmarkEnd w:id="22"/>
-            <w:bookmarkEnd w:id="23"/>
             <w:r>
               <w:rPr>
                 <w:rFonts w:ascii="Calibri" w:eastAsia="Times New Roman" w:hAnsi="Calibri" w:cs="Times New Roman"/>
@@ -3631,7 +3629,7 @@
               </w:rPr>
               <w:t xml:space="preserve"> </w:t>
             </w:r>
-            <w:bookmarkStart w:id="24" w:name="OLE_LINK24"/>
+            <w:bookmarkStart w:id="23" w:name="OLE_LINK24"/>
             <w:r>
               <w:rPr>
                 <w:rFonts w:ascii="Calibri" w:eastAsia="Times New Roman" w:hAnsi="Calibri" w:cs="Times New Roman"/>
@@ -3646,7 +3644,7 @@
               </w:rPr>
               <w:t xml:space="preserve"> </w:t>
             </w:r>
-            <w:bookmarkEnd w:id="24"/>
+            <w:bookmarkEnd w:id="23"/>
             <w:r>
               <w:rPr>
                 <w:rFonts w:ascii="Calibri" w:eastAsia="Times New Roman" w:hAnsi="Calibri" w:cs="Times New Roman"/>
@@ -3829,9 +3827,9 @@
               </w:rPr>
               <w:t xml:space="preserve">De </w:t>
             </w:r>
-            <w:bookmarkStart w:id="25" w:name="OLE_LINK26"/>
-            <w:bookmarkStart w:id="26" w:name="OLE_LINK27"/>
-            <w:bookmarkStart w:id="27" w:name="OLE_LINK28"/>
+            <w:bookmarkStart w:id="24" w:name="OLE_LINK26"/>
+            <w:bookmarkStart w:id="25" w:name="OLE_LINK27"/>
+            <w:bookmarkStart w:id="26" w:name="OLE_LINK28"/>
             <w:r>
               <w:rPr>
                 <w:rFonts w:ascii="Calibri" w:eastAsia="Times New Roman" w:hAnsi="Calibri" w:cs="Times New Roman"/>
@@ -3839,9 +3837,9 @@
               </w:rPr>
               <w:t>administrator</w:t>
             </w:r>
+            <w:bookmarkEnd w:id="24"/>
             <w:bookmarkEnd w:id="25"/>
             <w:bookmarkEnd w:id="26"/>
-            <w:bookmarkEnd w:id="27"/>
           </w:p>
         </w:tc>
       </w:tr>
@@ -4490,12 +4488,12 @@
               </w:rPr>
               <w:t xml:space="preserve">De </w:t>
             </w:r>
-            <w:bookmarkStart w:id="28" w:name="OLE_LINK30"/>
-            <w:bookmarkStart w:id="29" w:name="OLE_LINK31"/>
-            <w:bookmarkStart w:id="30" w:name="OLE_LINK32"/>
-            <w:bookmarkStart w:id="31" w:name="OLE_LINK33"/>
-            <w:bookmarkStart w:id="32" w:name="OLE_LINK40"/>
-            <w:bookmarkStart w:id="33" w:name="OLE_LINK41"/>
+            <w:bookmarkStart w:id="27" w:name="OLE_LINK30"/>
+            <w:bookmarkStart w:id="28" w:name="OLE_LINK31"/>
+            <w:bookmarkStart w:id="29" w:name="OLE_LINK32"/>
+            <w:bookmarkStart w:id="30" w:name="OLE_LINK33"/>
+            <w:bookmarkStart w:id="31" w:name="OLE_LINK40"/>
+            <w:bookmarkStart w:id="32" w:name="OLE_LINK41"/>
             <w:r>
               <w:rPr>
                 <w:rFonts w:ascii="Calibri" w:eastAsia="Times New Roman" w:hAnsi="Calibri" w:cs="Times New Roman"/>
@@ -4503,12 +4501,12 @@
               </w:rPr>
               <w:t>administrator</w:t>
             </w:r>
+            <w:bookmarkEnd w:id="27"/>
             <w:bookmarkEnd w:id="28"/>
             <w:bookmarkEnd w:id="29"/>
             <w:bookmarkEnd w:id="30"/>
             <w:bookmarkEnd w:id="31"/>
             <w:bookmarkEnd w:id="32"/>
-            <w:bookmarkEnd w:id="33"/>
           </w:p>
         </w:tc>
       </w:tr>
@@ -4711,9 +4709,9 @@
               </w:rPr>
               <w:t xml:space="preserve">en slechts 1 </w:t>
             </w:r>
-            <w:bookmarkStart w:id="34" w:name="OLE_LINK34"/>
-            <w:bookmarkStart w:id="35" w:name="OLE_LINK35"/>
-            <w:bookmarkStart w:id="36" w:name="OLE_LINK36"/>
+            <w:bookmarkStart w:id="33" w:name="OLE_LINK34"/>
+            <w:bookmarkStart w:id="34" w:name="OLE_LINK35"/>
+            <w:bookmarkStart w:id="35" w:name="OLE_LINK36"/>
             <w:r>
               <w:rPr>
                 <w:rFonts w:ascii="Calibri" w:eastAsia="Times New Roman" w:hAnsi="Calibri" w:cs="Times New Roman"/>
@@ -4728,9 +4726,9 @@
               </w:rPr>
               <w:t xml:space="preserve"> </w:t>
             </w:r>
+            <w:bookmarkEnd w:id="33"/>
             <w:bookmarkEnd w:id="34"/>
             <w:bookmarkEnd w:id="35"/>
-            <w:bookmarkEnd w:id="36"/>
             <w:r>
               <w:rPr>
                 <w:rFonts w:ascii="Calibri" w:eastAsia="Times New Roman" w:hAnsi="Calibri" w:cs="Times New Roman"/>
@@ -5125,6 +5123,580 @@
         </w:tc>
       </w:tr>
     </w:tbl>
+    <w:p/>
+    <w:p/>
+    <w:p/>
+    <w:tbl>
+      <w:tblPr>
+        <w:tblW w:w="0" w:type="auto"/>
+        <w:tblCellSpacing w:w="15" w:type="dxa"/>
+        <w:tblBorders>
+          <w:top w:val="outset" w:sz="6" w:space="0" w:color="auto"/>
+          <w:left w:val="outset" w:sz="6" w:space="0" w:color="auto"/>
+          <w:bottom w:val="outset" w:sz="6" w:space="0" w:color="auto"/>
+          <w:right w:val="outset" w:sz="6" w:space="0" w:color="auto"/>
+        </w:tblBorders>
+        <w:tblCellMar>
+          <w:left w:w="0" w:type="dxa"/>
+          <w:right w:w="0" w:type="dxa"/>
+        </w:tblCellMar>
+        <w:tblLook w:val="04A0" w:firstRow="1" w:lastRow="0" w:firstColumn="1" w:lastColumn="0" w:noHBand="0" w:noVBand="1"/>
+      </w:tblPr>
+      <w:tblGrid>
+        <w:gridCol w:w="1280"/>
+        <w:gridCol w:w="7776"/>
+      </w:tblGrid>
+      <w:tr>
+        <w:trPr>
+          <w:tblCellSpacing w:w="15" w:type="dxa"/>
+        </w:trPr>
+        <w:tc>
+          <w:tcPr>
+            <w:tcW w:w="0" w:type="auto"/>
+            <w:tcBorders>
+              <w:top w:val="outset" w:sz="6" w:space="0" w:color="auto"/>
+              <w:left w:val="outset" w:sz="6" w:space="0" w:color="auto"/>
+              <w:bottom w:val="outset" w:sz="6" w:space="0" w:color="auto"/>
+              <w:right w:val="outset" w:sz="6" w:space="0" w:color="auto"/>
+            </w:tcBorders>
+            <w:shd w:val="clear" w:color="auto" w:fill="auto"/>
+            <w:vAlign w:val="center"/>
+            <w:hideMark/>
+          </w:tcPr>
+          <w:p>
+            <w:pPr>
+              <w:textAlignment w:val="baseline"/>
+              <w:rPr>
+                <w:rFonts w:ascii="Calibri" w:eastAsia="Times New Roman" w:hAnsi="Calibri" w:cs="Times New Roman"/>
+                <w:sz w:val="12"/>
+                <w:szCs w:val="12"/>
+                <w:lang w:eastAsia="nl-BE"/>
+              </w:rPr>
+            </w:pPr>
+            <w:r>
+              <w:rPr>
+                <w:rFonts w:ascii="Calibri" w:eastAsia="Times New Roman" w:hAnsi="Calibri" w:cs="Times New Roman"/>
+                <w:lang w:eastAsia="nl-BE"/>
+              </w:rPr>
+              <w:t>Naam</w:t>
+            </w:r>
+          </w:p>
+        </w:tc>
+        <w:tc>
+          <w:tcPr>
+            <w:tcW w:w="0" w:type="auto"/>
+            <w:tcBorders>
+              <w:top w:val="outset" w:sz="6" w:space="0" w:color="auto"/>
+              <w:left w:val="outset" w:sz="6" w:space="0" w:color="auto"/>
+              <w:bottom w:val="outset" w:sz="6" w:space="0" w:color="auto"/>
+              <w:right w:val="outset" w:sz="6" w:space="0" w:color="auto"/>
+            </w:tcBorders>
+            <w:shd w:val="clear" w:color="auto" w:fill="auto"/>
+            <w:vAlign w:val="center"/>
+            <w:hideMark/>
+          </w:tcPr>
+          <w:p>
+            <w:pPr>
+              <w:textAlignment w:val="baseline"/>
+              <w:rPr>
+                <w:rFonts w:ascii="Calibri" w:eastAsia="Times New Roman" w:hAnsi="Calibri" w:cs="Times New Roman"/>
+                <w:sz w:val="12"/>
+                <w:szCs w:val="12"/>
+                <w:lang w:eastAsia="nl-BE"/>
+              </w:rPr>
+            </w:pPr>
+            <w:r>
+              <w:rPr>
+                <w:rFonts w:ascii="Calibri" w:eastAsia="Times New Roman" w:hAnsi="Calibri" w:cs="Times New Roman"/>
+                <w:lang w:eastAsia="nl-BE"/>
+              </w:rPr>
+              <w:t> </w:t>
+            </w:r>
+            <w:r>
+              <w:rPr>
+                <w:rFonts w:ascii="Calibri" w:eastAsia="Times New Roman" w:hAnsi="Calibri" w:cs="Times New Roman"/>
+                <w:lang w:eastAsia="nl-BE"/>
+              </w:rPr>
+              <w:t>Algemene zoekfunctie</w:t>
+            </w:r>
+          </w:p>
+        </w:tc>
+      </w:tr>
+      <w:tr>
+        <w:trPr>
+          <w:tblCellSpacing w:w="15" w:type="dxa"/>
+        </w:trPr>
+        <w:tc>
+          <w:tcPr>
+            <w:tcW w:w="0" w:type="auto"/>
+            <w:tcBorders>
+              <w:top w:val="outset" w:sz="6" w:space="0" w:color="auto"/>
+              <w:left w:val="outset" w:sz="6" w:space="0" w:color="auto"/>
+              <w:bottom w:val="outset" w:sz="6" w:space="0" w:color="auto"/>
+              <w:right w:val="outset" w:sz="6" w:space="0" w:color="auto"/>
+            </w:tcBorders>
+            <w:shd w:val="clear" w:color="auto" w:fill="auto"/>
+            <w:vAlign w:val="center"/>
+          </w:tcPr>
+          <w:p>
+            <w:pPr>
+              <w:textAlignment w:val="baseline"/>
+              <w:rPr>
+                <w:rFonts w:ascii="Calibri" w:eastAsia="Times New Roman" w:hAnsi="Calibri" w:cs="Times New Roman"/>
+                <w:lang w:eastAsia="nl-BE"/>
+              </w:rPr>
+            </w:pPr>
+            <w:r>
+              <w:rPr>
+                <w:rFonts w:ascii="Calibri" w:eastAsia="Times New Roman" w:hAnsi="Calibri" w:cs="Times New Roman"/>
+                <w:lang w:eastAsia="nl-BE"/>
+              </w:rPr>
+              <w:t>Actor(s)</w:t>
+            </w:r>
+          </w:p>
+        </w:tc>
+        <w:tc>
+          <w:tcPr>
+            <w:tcW w:w="0" w:type="auto"/>
+            <w:tcBorders>
+              <w:top w:val="outset" w:sz="6" w:space="0" w:color="auto"/>
+              <w:left w:val="outset" w:sz="6" w:space="0" w:color="auto"/>
+              <w:bottom w:val="outset" w:sz="6" w:space="0" w:color="auto"/>
+              <w:right w:val="outset" w:sz="6" w:space="0" w:color="auto"/>
+            </w:tcBorders>
+            <w:shd w:val="clear" w:color="auto" w:fill="auto"/>
+            <w:vAlign w:val="center"/>
+          </w:tcPr>
+          <w:p>
+            <w:pPr>
+              <w:textAlignment w:val="baseline"/>
+              <w:rPr>
+                <w:rFonts w:ascii="Calibri" w:eastAsia="Times New Roman" w:hAnsi="Calibri" w:cs="Times New Roman"/>
+                <w:lang w:eastAsia="nl-BE"/>
+              </w:rPr>
+            </w:pPr>
+            <w:r>
+              <w:rPr>
+                <w:rFonts w:ascii="Calibri" w:eastAsia="Times New Roman" w:hAnsi="Calibri" w:cs="Times New Roman"/>
+                <w:lang w:eastAsia="nl-BE"/>
+              </w:rPr>
+              <w:t xml:space="preserve">De </w:t>
+            </w:r>
+            <w:r>
+              <w:rPr>
+                <w:rFonts w:ascii="Calibri" w:eastAsia="Times New Roman" w:hAnsi="Calibri" w:cs="Times New Roman"/>
+                <w:lang w:eastAsia="nl-BE"/>
+              </w:rPr>
+              <w:t>user</w:t>
+            </w:r>
+          </w:p>
+        </w:tc>
+      </w:tr>
+      <w:tr>
+        <w:trPr>
+          <w:tblCellSpacing w:w="15" w:type="dxa"/>
+        </w:trPr>
+        <w:tc>
+          <w:tcPr>
+            <w:tcW w:w="0" w:type="auto"/>
+            <w:tcBorders>
+              <w:top w:val="outset" w:sz="6" w:space="0" w:color="auto"/>
+              <w:left w:val="outset" w:sz="6" w:space="0" w:color="auto"/>
+              <w:bottom w:val="outset" w:sz="6" w:space="0" w:color="auto"/>
+              <w:right w:val="outset" w:sz="6" w:space="0" w:color="auto"/>
+            </w:tcBorders>
+            <w:shd w:val="clear" w:color="auto" w:fill="auto"/>
+            <w:vAlign w:val="center"/>
+            <w:hideMark/>
+          </w:tcPr>
+          <w:p>
+            <w:pPr>
+              <w:textAlignment w:val="baseline"/>
+              <w:rPr>
+                <w:rFonts w:ascii="Calibri" w:eastAsia="Times New Roman" w:hAnsi="Calibri" w:cs="Times New Roman"/>
+                <w:sz w:val="12"/>
+                <w:szCs w:val="12"/>
+                <w:lang w:eastAsia="nl-BE"/>
+              </w:rPr>
+            </w:pPr>
+            <w:r>
+              <w:rPr>
+                <w:rFonts w:ascii="Calibri" w:eastAsia="Times New Roman" w:hAnsi="Calibri" w:cs="Times New Roman"/>
+                <w:lang w:eastAsia="nl-BE"/>
+              </w:rPr>
+              <w:t>Aannames</w:t>
+            </w:r>
+            <w:r>
+              <w:rPr>
+                <w:rFonts w:ascii="Calibri" w:eastAsia="Times New Roman" w:hAnsi="Calibri" w:cs="Times New Roman"/>
+                <w:lang w:eastAsia="nl-BE"/>
+              </w:rPr>
+              <w:t> </w:t>
+            </w:r>
+          </w:p>
+        </w:tc>
+        <w:tc>
+          <w:tcPr>
+            <w:tcW w:w="0" w:type="auto"/>
+            <w:tcBorders>
+              <w:top w:val="outset" w:sz="6" w:space="0" w:color="auto"/>
+              <w:left w:val="outset" w:sz="6" w:space="0" w:color="auto"/>
+              <w:bottom w:val="outset" w:sz="6" w:space="0" w:color="auto"/>
+              <w:right w:val="outset" w:sz="6" w:space="0" w:color="auto"/>
+            </w:tcBorders>
+            <w:shd w:val="clear" w:color="auto" w:fill="auto"/>
+            <w:vAlign w:val="center"/>
+            <w:hideMark/>
+          </w:tcPr>
+          <w:p>
+            <w:pPr>
+              <w:textAlignment w:val="baseline"/>
+              <w:rPr>
+                <w:rFonts w:ascii="Calibri" w:eastAsia="Times New Roman" w:hAnsi="Calibri" w:cs="Times New Roman"/>
+                <w:sz w:val="12"/>
+                <w:szCs w:val="12"/>
+                <w:lang w:eastAsia="nl-BE"/>
+              </w:rPr>
+            </w:pPr>
+            <w:r>
+              <w:rPr>
+                <w:rFonts w:ascii="Calibri" w:eastAsia="Times New Roman" w:hAnsi="Calibri" w:cs="Times New Roman"/>
+                <w:lang w:eastAsia="nl-BE"/>
+              </w:rPr>
+              <w:t>E</w:t>
+            </w:r>
+            <w:r>
+              <w:rPr>
+                <w:rFonts w:ascii="Calibri" w:eastAsia="Times New Roman" w:hAnsi="Calibri" w:cs="Times New Roman"/>
+                <w:lang w:eastAsia="nl-BE"/>
+              </w:rPr>
+              <w:t>r zijn records toegevoegd in de databank</w:t>
+            </w:r>
+            <w:bookmarkStart w:id="36" w:name="_GoBack"/>
+            <w:bookmarkEnd w:id="36"/>
+          </w:p>
+        </w:tc>
+      </w:tr>
+      <w:tr>
+        <w:trPr>
+          <w:tblCellSpacing w:w="15" w:type="dxa"/>
+        </w:trPr>
+        <w:tc>
+          <w:tcPr>
+            <w:tcW w:w="0" w:type="auto"/>
+            <w:tcBorders>
+              <w:top w:val="outset" w:sz="6" w:space="0" w:color="auto"/>
+              <w:left w:val="outset" w:sz="6" w:space="0" w:color="auto"/>
+              <w:bottom w:val="outset" w:sz="6" w:space="0" w:color="auto"/>
+              <w:right w:val="outset" w:sz="6" w:space="0" w:color="auto"/>
+            </w:tcBorders>
+            <w:shd w:val="clear" w:color="auto" w:fill="auto"/>
+            <w:vAlign w:val="center"/>
+            <w:hideMark/>
+          </w:tcPr>
+          <w:p>
+            <w:pPr>
+              <w:textAlignment w:val="baseline"/>
+              <w:rPr>
+                <w:rFonts w:ascii="Calibri" w:eastAsia="Times New Roman" w:hAnsi="Calibri" w:cs="Times New Roman"/>
+                <w:sz w:val="12"/>
+                <w:szCs w:val="12"/>
+                <w:lang w:eastAsia="nl-BE"/>
+              </w:rPr>
+            </w:pPr>
+            <w:r>
+              <w:rPr>
+                <w:rFonts w:ascii="Calibri" w:eastAsia="Times New Roman" w:hAnsi="Calibri" w:cs="Times New Roman"/>
+                <w:lang w:eastAsia="nl-BE"/>
+              </w:rPr>
+              <w:t>Beschrijving</w:t>
+            </w:r>
+          </w:p>
+        </w:tc>
+        <w:tc>
+          <w:tcPr>
+            <w:tcW w:w="0" w:type="auto"/>
+            <w:tcBorders>
+              <w:top w:val="outset" w:sz="6" w:space="0" w:color="auto"/>
+              <w:left w:val="outset" w:sz="6" w:space="0" w:color="auto"/>
+              <w:bottom w:val="outset" w:sz="6" w:space="0" w:color="auto"/>
+              <w:right w:val="outset" w:sz="6" w:space="0" w:color="auto"/>
+            </w:tcBorders>
+            <w:shd w:val="clear" w:color="auto" w:fill="auto"/>
+            <w:vAlign w:val="center"/>
+            <w:hideMark/>
+          </w:tcPr>
+          <w:p>
+            <w:pPr>
+              <w:pStyle w:val="Lijstalinea"/>
+              <w:numPr>
+                <w:ilvl w:val="0"/>
+                <w:numId w:val="8"/>
+              </w:numPr>
+              <w:textAlignment w:val="baseline"/>
+              <w:rPr>
+                <w:lang w:eastAsia="nl-BE"/>
+              </w:rPr>
+            </w:pPr>
+            <w:r>
+              <w:rPr>
+                <w:rFonts w:ascii="Calibri" w:eastAsia="Times New Roman" w:hAnsi="Calibri" w:cs="Times New Roman"/>
+                <w:lang w:eastAsia="nl-BE"/>
+              </w:rPr>
+              <w:t xml:space="preserve">De actor geeft een zoekterm op en klikt op button “Zoek”. </w:t>
+            </w:r>
+          </w:p>
+          <w:p>
+            <w:pPr>
+              <w:pStyle w:val="Lijstalinea"/>
+              <w:numPr>
+                <w:ilvl w:val="0"/>
+                <w:numId w:val="8"/>
+              </w:numPr>
+              <w:textAlignment w:val="baseline"/>
+              <w:rPr>
+                <w:lang w:eastAsia="nl-BE"/>
+              </w:rPr>
+            </w:pPr>
+            <w:r>
+              <w:rPr>
+                <w:rFonts w:ascii="Calibri" w:eastAsia="Times New Roman" w:hAnsi="Calibri" w:cs="Times New Roman"/>
+                <w:lang w:eastAsia="nl-BE"/>
+              </w:rPr>
+              <w:t>Het systeem kijkt na of de ingevulde velden correcte informatie bevat (string, int, e.d.). Indien er incorrecte informatie ingevuld is treedt de uitzondering [Incorrect datatype] op.</w:t>
+            </w:r>
+          </w:p>
+          <w:p>
+            <w:pPr>
+              <w:pStyle w:val="Lijstalinea"/>
+              <w:numPr>
+                <w:ilvl w:val="0"/>
+                <w:numId w:val="8"/>
+              </w:numPr>
+              <w:textAlignment w:val="baseline"/>
+              <w:rPr>
+                <w:lang w:eastAsia="nl-BE"/>
+              </w:rPr>
+            </w:pPr>
+            <w:r>
+              <w:rPr>
+                <w:rFonts w:ascii="Calibri" w:eastAsia="Times New Roman" w:hAnsi="Calibri" w:cs="Times New Roman"/>
+                <w:lang w:eastAsia="nl-BE"/>
+              </w:rPr>
+              <w:t xml:space="preserve">De gevonden records die beantwoorden aan de zoekterm(en) worden weergegeven in een duidelijk overzicht, gesorteerd op relevantie. Indien er geen records worden gevonden treedt de uitzondering </w:t>
+            </w:r>
+            <w:r>
+              <w:rPr>
+                <w:rFonts w:ascii="Calibri" w:eastAsia="Times New Roman" w:hAnsi="Calibri" w:cs="Times New Roman"/>
+                <w:lang w:eastAsia="nl-BE"/>
+              </w:rPr>
+              <w:t xml:space="preserve">[Geen element] </w:t>
+            </w:r>
+            <w:r>
+              <w:rPr>
+                <w:rFonts w:ascii="Calibri" w:eastAsia="Times New Roman" w:hAnsi="Calibri" w:cs="Times New Roman"/>
+                <w:lang w:eastAsia="nl-BE"/>
+              </w:rPr>
+              <w:t>op</w:t>
+            </w:r>
+            <w:r>
+              <w:rPr>
+                <w:rFonts w:ascii="Calibri" w:eastAsia="Times New Roman" w:hAnsi="Calibri" w:cs="Times New Roman"/>
+                <w:lang w:eastAsia="nl-BE"/>
+              </w:rPr>
+              <w:t xml:space="preserve">. </w:t>
+            </w:r>
+            <w:r>
+              <w:rPr>
+                <w:rFonts w:ascii="Calibri" w:eastAsia="Times New Roman" w:hAnsi="Calibri" w:cs="Times New Roman"/>
+                <w:lang w:eastAsia="nl-BE"/>
+              </w:rPr>
+              <w:t xml:space="preserve"> </w:t>
+            </w:r>
+          </w:p>
+        </w:tc>
+      </w:tr>
+      <w:tr>
+        <w:trPr>
+          <w:tblCellSpacing w:w="15" w:type="dxa"/>
+        </w:trPr>
+        <w:tc>
+          <w:tcPr>
+            <w:tcW w:w="0" w:type="auto"/>
+            <w:tcBorders>
+              <w:top w:val="outset" w:sz="6" w:space="0" w:color="auto"/>
+              <w:left w:val="outset" w:sz="6" w:space="0" w:color="auto"/>
+              <w:bottom w:val="outset" w:sz="6" w:space="0" w:color="auto"/>
+              <w:right w:val="outset" w:sz="6" w:space="0" w:color="auto"/>
+            </w:tcBorders>
+            <w:shd w:val="clear" w:color="auto" w:fill="auto"/>
+            <w:vAlign w:val="center"/>
+            <w:hideMark/>
+          </w:tcPr>
+          <w:p>
+            <w:pPr>
+              <w:textAlignment w:val="baseline"/>
+              <w:rPr>
+                <w:rFonts w:ascii="Calibri" w:eastAsia="Times New Roman" w:hAnsi="Calibri" w:cs="Times New Roman"/>
+                <w:sz w:val="12"/>
+                <w:szCs w:val="12"/>
+                <w:lang w:eastAsia="nl-BE"/>
+              </w:rPr>
+            </w:pPr>
+            <w:r>
+              <w:rPr>
+                <w:rFonts w:ascii="Calibri" w:eastAsia="Times New Roman" w:hAnsi="Calibri" w:cs="Times New Roman"/>
+                <w:lang w:eastAsia="nl-BE"/>
+              </w:rPr>
+              <w:t>Uitzondering </w:t>
+            </w:r>
+          </w:p>
+        </w:tc>
+        <w:tc>
+          <w:tcPr>
+            <w:tcW w:w="0" w:type="auto"/>
+            <w:tcBorders>
+              <w:top w:val="outset" w:sz="6" w:space="0" w:color="auto"/>
+              <w:left w:val="outset" w:sz="6" w:space="0" w:color="auto"/>
+              <w:bottom w:val="outset" w:sz="6" w:space="0" w:color="auto"/>
+              <w:right w:val="outset" w:sz="6" w:space="0" w:color="auto"/>
+            </w:tcBorders>
+            <w:shd w:val="clear" w:color="auto" w:fill="auto"/>
+            <w:vAlign w:val="center"/>
+            <w:hideMark/>
+          </w:tcPr>
+          <w:p>
+            <w:pPr>
+              <w:textAlignment w:val="baseline"/>
+              <w:rPr>
+                <w:rFonts w:ascii="Calibri" w:eastAsia="Times New Roman" w:hAnsi="Calibri" w:cs="Times New Roman"/>
+                <w:lang w:eastAsia="nl-BE"/>
+              </w:rPr>
+            </w:pPr>
+            <w:r>
+              <w:rPr>
+                <w:rFonts w:ascii="Calibri" w:eastAsia="Times New Roman" w:hAnsi="Calibri" w:cs="Times New Roman"/>
+                <w:lang w:eastAsia="nl-BE"/>
+              </w:rPr>
+              <w:t xml:space="preserve"> [Incorrect datatype]Een melding wordt gegeven dat de waarden die ingevuld zijn niet voldoen aan de voorwaar</w:t>
+            </w:r>
+            <w:r>
+              <w:rPr>
+                <w:rFonts w:ascii="Calibri" w:eastAsia="Times New Roman" w:hAnsi="Calibri" w:cs="Times New Roman"/>
+                <w:lang w:eastAsia="nl-BE"/>
+              </w:rPr>
+              <w:t>den van het veld + Foutmelding</w:t>
+            </w:r>
+            <w:r>
+              <w:rPr>
+                <w:rFonts w:ascii="Calibri" w:eastAsia="Times New Roman" w:hAnsi="Calibri" w:cs="Times New Roman"/>
+                <w:lang w:eastAsia="nl-BE"/>
+              </w:rPr>
+              <w:t>.</w:t>
+            </w:r>
+          </w:p>
+          <w:p>
+            <w:pPr>
+              <w:textAlignment w:val="baseline"/>
+              <w:rPr>
+                <w:rFonts w:ascii="Calibri" w:eastAsia="Times New Roman" w:hAnsi="Calibri" w:cs="Times New Roman"/>
+                <w:lang w:eastAsia="nl-BE"/>
+              </w:rPr>
+            </w:pPr>
+            <w:r>
+              <w:rPr>
+                <w:rFonts w:ascii="Calibri" w:eastAsia="Times New Roman" w:hAnsi="Calibri" w:cs="Times New Roman"/>
+                <w:lang w:eastAsia="nl-BE"/>
+              </w:rPr>
+              <w:t>[Geen element] Een melding wordt gegeven dat er geen organisme zijn om te selecteren.</w:t>
+            </w:r>
+          </w:p>
+        </w:tc>
+      </w:tr>
+      <w:tr>
+        <w:trPr>
+          <w:tblCellSpacing w:w="15" w:type="dxa"/>
+        </w:trPr>
+        <w:tc>
+          <w:tcPr>
+            <w:tcW w:w="0" w:type="auto"/>
+            <w:tcBorders>
+              <w:top w:val="outset" w:sz="6" w:space="0" w:color="auto"/>
+              <w:left w:val="outset" w:sz="6" w:space="0" w:color="auto"/>
+              <w:bottom w:val="outset" w:sz="6" w:space="0" w:color="auto"/>
+              <w:right w:val="outset" w:sz="6" w:space="0" w:color="auto"/>
+            </w:tcBorders>
+            <w:shd w:val="clear" w:color="auto" w:fill="auto"/>
+            <w:vAlign w:val="center"/>
+            <w:hideMark/>
+          </w:tcPr>
+          <w:p>
+            <w:pPr>
+              <w:textAlignment w:val="baseline"/>
+              <w:rPr>
+                <w:rFonts w:ascii="Calibri" w:eastAsia="Times New Roman" w:hAnsi="Calibri" w:cs="Times New Roman"/>
+                <w:sz w:val="12"/>
+                <w:szCs w:val="12"/>
+                <w:lang w:eastAsia="nl-BE"/>
+              </w:rPr>
+            </w:pPr>
+            <w:r>
+              <w:rPr>
+                <w:rFonts w:ascii="Calibri" w:eastAsia="Times New Roman" w:hAnsi="Calibri" w:cs="Times New Roman"/>
+                <w:lang w:eastAsia="nl-BE"/>
+              </w:rPr>
+              <w:t>Postconditie </w:t>
+            </w:r>
+          </w:p>
+        </w:tc>
+        <w:tc>
+          <w:tcPr>
+            <w:tcW w:w="0" w:type="auto"/>
+            <w:tcBorders>
+              <w:top w:val="outset" w:sz="6" w:space="0" w:color="auto"/>
+              <w:left w:val="outset" w:sz="6" w:space="0" w:color="auto"/>
+              <w:bottom w:val="outset" w:sz="6" w:space="0" w:color="auto"/>
+              <w:right w:val="outset" w:sz="6" w:space="0" w:color="auto"/>
+            </w:tcBorders>
+            <w:shd w:val="clear" w:color="auto" w:fill="auto"/>
+            <w:vAlign w:val="center"/>
+            <w:hideMark/>
+          </w:tcPr>
+          <w:p>
+            <w:pPr>
+              <w:textAlignment w:val="baseline"/>
+              <w:rPr>
+                <w:rFonts w:ascii="Calibri" w:eastAsia="Times New Roman" w:hAnsi="Calibri" w:cs="Times New Roman"/>
+                <w:sz w:val="12"/>
+                <w:szCs w:val="12"/>
+                <w:lang w:eastAsia="nl-BE"/>
+              </w:rPr>
+            </w:pPr>
+            <w:r>
+              <w:rPr>
+                <w:rFonts w:ascii="Calibri" w:eastAsia="Times New Roman" w:hAnsi="Calibri" w:cs="Times New Roman"/>
+                <w:lang w:eastAsia="nl-BE"/>
+              </w:rPr>
+              <w:t>De actor beschikt over de mogelijkheid om relevante zoekresultaten te</w:t>
+            </w:r>
+            <w:r>
+              <w:rPr>
+                <w:rFonts w:ascii="Calibri" w:eastAsia="Times New Roman" w:hAnsi="Calibri" w:cs="Times New Roman"/>
+                <w:lang w:eastAsia="nl-BE"/>
+              </w:rPr>
+              <w:t xml:space="preserve"> selecteren aan de hand van één of meerdere zoektermen.</w:t>
+            </w:r>
+          </w:p>
+        </w:tc>
+      </w:tr>
+    </w:tbl>
+    <w:p/>
+    <w:p/>
+    <w:p/>
+    <w:p/>
+    <w:p/>
+    <w:p/>
+    <w:p/>
     <w:p/>
     <w:sectPr>
       <w:pgSz w:w="11906" w:h="16838"/>
@@ -5139,6 +5711,96 @@
 <file path=word/numbering.xml><?xml version="1.0" encoding="utf-8"?>
 <w:numbering xmlns:wpc="http://schemas.microsoft.com/office/word/2010/wordprocessingCanvas" xmlns:mc="http://schemas.openxmlformats.org/markup-compatibility/2006" xmlns:o="urn:schemas-microsoft-com:office:office" xmlns:r="http://schemas.openxmlformats.org/officeDocument/2006/relationships" xmlns:m="http://schemas.openxmlformats.org/officeDocument/2006/math" xmlns:v="urn:schemas-microsoft-com:vml" xmlns:wp14="http://schemas.microsoft.com/office/word/2010/wordprocessingDrawing" xmlns:wp="http://schemas.openxmlformats.org/drawingml/2006/wordprocessingDrawing" xmlns:w10="urn:schemas-microsoft-com:office:word" xmlns:w="http://schemas.openxmlformats.org/wordprocessingml/2006/main" xmlns:w14="http://schemas.microsoft.com/office/word/2010/wordml" xmlns:w15="http://schemas.microsoft.com/office/word/2012/wordml" xmlns:wpg="http://schemas.microsoft.com/office/word/2010/wordprocessingGroup" xmlns:wpi="http://schemas.microsoft.com/office/word/2010/wordprocessingInk" xmlns:wne="http://schemas.microsoft.com/office/word/2006/wordml" xmlns:wps="http://schemas.microsoft.com/office/word/2010/wordprocessingShape" mc:Ignorable="w14 w15 wp14">
   <w:abstractNum w:abstractNumId="0">
+    <w:nsid w:val="0E766451"/>
+    <w:multiLevelType w:val="hybridMultilevel"/>
+    <w:tmpl w:val="1E667868"/>
+    <w:lvl w:ilvl="0" w:tplc="2C82C32C">
+      <w:start w:val="1"/>
+      <w:numFmt w:val="decimal"/>
+      <w:lvlText w:val="(%1)"/>
+      <w:lvlJc w:val="left"/>
+      <w:pPr>
+        <w:ind w:left="720" w:hanging="360"/>
+      </w:pPr>
+      <w:rPr>
+        <w:rFonts w:hint="default"/>
+        <w:sz w:val="22"/>
+      </w:rPr>
+    </w:lvl>
+    <w:lvl w:ilvl="1" w:tplc="08130019">
+      <w:start w:val="1"/>
+      <w:numFmt w:val="lowerLetter"/>
+      <w:lvlText w:val="%2."/>
+      <w:lvlJc w:val="left"/>
+      <w:pPr>
+        <w:ind w:left="1440" w:hanging="360"/>
+      </w:pPr>
+    </w:lvl>
+    <w:lvl w:ilvl="2" w:tplc="0813001B" w:tentative="1">
+      <w:start w:val="1"/>
+      <w:numFmt w:val="lowerRoman"/>
+      <w:lvlText w:val="%3."/>
+      <w:lvlJc w:val="right"/>
+      <w:pPr>
+        <w:ind w:left="2160" w:hanging="180"/>
+      </w:pPr>
+    </w:lvl>
+    <w:lvl w:ilvl="3" w:tplc="0813000F" w:tentative="1">
+      <w:start w:val="1"/>
+      <w:numFmt w:val="decimal"/>
+      <w:lvlText w:val="%4."/>
+      <w:lvlJc w:val="left"/>
+      <w:pPr>
+        <w:ind w:left="2880" w:hanging="360"/>
+      </w:pPr>
+    </w:lvl>
+    <w:lvl w:ilvl="4" w:tplc="08130019" w:tentative="1">
+      <w:start w:val="1"/>
+      <w:numFmt w:val="lowerLetter"/>
+      <w:lvlText w:val="%5."/>
+      <w:lvlJc w:val="left"/>
+      <w:pPr>
+        <w:ind w:left="3600" w:hanging="360"/>
+      </w:pPr>
+    </w:lvl>
+    <w:lvl w:ilvl="5" w:tplc="0813001B" w:tentative="1">
+      <w:start w:val="1"/>
+      <w:numFmt w:val="lowerRoman"/>
+      <w:lvlText w:val="%6."/>
+      <w:lvlJc w:val="right"/>
+      <w:pPr>
+        <w:ind w:left="4320" w:hanging="180"/>
+      </w:pPr>
+    </w:lvl>
+    <w:lvl w:ilvl="6" w:tplc="0813000F" w:tentative="1">
+      <w:start w:val="1"/>
+      <w:numFmt w:val="decimal"/>
+      <w:lvlText w:val="%7."/>
+      <w:lvlJc w:val="left"/>
+      <w:pPr>
+        <w:ind w:left="5040" w:hanging="360"/>
+      </w:pPr>
+    </w:lvl>
+    <w:lvl w:ilvl="7" w:tplc="08130019" w:tentative="1">
+      <w:start w:val="1"/>
+      <w:numFmt w:val="lowerLetter"/>
+      <w:lvlText w:val="%8."/>
+      <w:lvlJc w:val="left"/>
+      <w:pPr>
+        <w:ind w:left="5760" w:hanging="360"/>
+      </w:pPr>
+    </w:lvl>
+    <w:lvl w:ilvl="8" w:tplc="0813001B" w:tentative="1">
+      <w:start w:val="1"/>
+      <w:numFmt w:val="lowerRoman"/>
+      <w:lvlText w:val="%9."/>
+      <w:lvlJc w:val="right"/>
+      <w:pPr>
+        <w:ind w:left="6480" w:hanging="180"/>
+      </w:pPr>
+    </w:lvl>
+  </w:abstractNum>
+  <w:abstractNum w:abstractNumId="1">
     <w:nsid w:val="1531262F"/>
     <w:multiLevelType w:val="hybridMultilevel"/>
     <w:tmpl w:val="1E667868"/>
@@ -5228,7 +5890,7 @@
       </w:pPr>
     </w:lvl>
   </w:abstractNum>
-  <w:abstractNum w:abstractNumId="1">
+  <w:abstractNum w:abstractNumId="2">
     <w:nsid w:val="1A5028B1"/>
     <w:multiLevelType w:val="hybridMultilevel"/>
     <w:tmpl w:val="1E667868"/>
@@ -5318,7 +5980,7 @@
       </w:pPr>
     </w:lvl>
   </w:abstractNum>
-  <w:abstractNum w:abstractNumId="2">
+  <w:abstractNum w:abstractNumId="3">
     <w:nsid w:val="391D58EC"/>
     <w:multiLevelType w:val="hybridMultilevel"/>
     <w:tmpl w:val="71CACFF6"/>
@@ -5408,7 +6070,7 @@
       </w:pPr>
     </w:lvl>
   </w:abstractNum>
-  <w:abstractNum w:abstractNumId="3">
+  <w:abstractNum w:abstractNumId="4">
     <w:nsid w:val="49EE6E41"/>
     <w:multiLevelType w:val="hybridMultilevel"/>
     <w:tmpl w:val="1E667868"/>
@@ -5498,7 +6160,7 @@
       </w:pPr>
     </w:lvl>
   </w:abstractNum>
-  <w:abstractNum w:abstractNumId="4">
+  <w:abstractNum w:abstractNumId="5">
     <w:nsid w:val="4EFF5995"/>
     <w:multiLevelType w:val="hybridMultilevel"/>
     <w:tmpl w:val="1E667868"/>
@@ -5588,7 +6250,7 @@
       </w:pPr>
     </w:lvl>
   </w:abstractNum>
-  <w:abstractNum w:abstractNumId="5">
+  <w:abstractNum w:abstractNumId="6">
     <w:nsid w:val="59B07B0D"/>
     <w:multiLevelType w:val="hybridMultilevel"/>
     <w:tmpl w:val="1E667868"/>
@@ -5678,7 +6340,97 @@
       </w:pPr>
     </w:lvl>
   </w:abstractNum>
-  <w:abstractNum w:abstractNumId="6">
+  <w:abstractNum w:abstractNumId="7">
+    <w:nsid w:val="614F5BCB"/>
+    <w:multiLevelType w:val="hybridMultilevel"/>
+    <w:tmpl w:val="1E667868"/>
+    <w:lvl w:ilvl="0" w:tplc="2C82C32C">
+      <w:start w:val="1"/>
+      <w:numFmt w:val="decimal"/>
+      <w:lvlText w:val="(%1)"/>
+      <w:lvlJc w:val="left"/>
+      <w:pPr>
+        <w:ind w:left="720" w:hanging="360"/>
+      </w:pPr>
+      <w:rPr>
+        <w:rFonts w:hint="default"/>
+        <w:sz w:val="22"/>
+      </w:rPr>
+    </w:lvl>
+    <w:lvl w:ilvl="1" w:tplc="08130019">
+      <w:start w:val="1"/>
+      <w:numFmt w:val="lowerLetter"/>
+      <w:lvlText w:val="%2."/>
+      <w:lvlJc w:val="left"/>
+      <w:pPr>
+        <w:ind w:left="1440" w:hanging="360"/>
+      </w:pPr>
+    </w:lvl>
+    <w:lvl w:ilvl="2" w:tplc="0813001B" w:tentative="1">
+      <w:start w:val="1"/>
+      <w:numFmt w:val="lowerRoman"/>
+      <w:lvlText w:val="%3."/>
+      <w:lvlJc w:val="right"/>
+      <w:pPr>
+        <w:ind w:left="2160" w:hanging="180"/>
+      </w:pPr>
+    </w:lvl>
+    <w:lvl w:ilvl="3" w:tplc="0813000F" w:tentative="1">
+      <w:start w:val="1"/>
+      <w:numFmt w:val="decimal"/>
+      <w:lvlText w:val="%4."/>
+      <w:lvlJc w:val="left"/>
+      <w:pPr>
+        <w:ind w:left="2880" w:hanging="360"/>
+      </w:pPr>
+    </w:lvl>
+    <w:lvl w:ilvl="4" w:tplc="08130019" w:tentative="1">
+      <w:start w:val="1"/>
+      <w:numFmt w:val="lowerLetter"/>
+      <w:lvlText w:val="%5."/>
+      <w:lvlJc w:val="left"/>
+      <w:pPr>
+        <w:ind w:left="3600" w:hanging="360"/>
+      </w:pPr>
+    </w:lvl>
+    <w:lvl w:ilvl="5" w:tplc="0813001B" w:tentative="1">
+      <w:start w:val="1"/>
+      <w:numFmt w:val="lowerRoman"/>
+      <w:lvlText w:val="%6."/>
+      <w:lvlJc w:val="right"/>
+      <w:pPr>
+        <w:ind w:left="4320" w:hanging="180"/>
+      </w:pPr>
+    </w:lvl>
+    <w:lvl w:ilvl="6" w:tplc="0813000F" w:tentative="1">
+      <w:start w:val="1"/>
+      <w:numFmt w:val="decimal"/>
+      <w:lvlText w:val="%7."/>
+      <w:lvlJc w:val="left"/>
+      <w:pPr>
+        <w:ind w:left="5040" w:hanging="360"/>
+      </w:pPr>
+    </w:lvl>
+    <w:lvl w:ilvl="7" w:tplc="08130019" w:tentative="1">
+      <w:start w:val="1"/>
+      <w:numFmt w:val="lowerLetter"/>
+      <w:lvlText w:val="%8."/>
+      <w:lvlJc w:val="left"/>
+      <w:pPr>
+        <w:ind w:left="5760" w:hanging="360"/>
+      </w:pPr>
+    </w:lvl>
+    <w:lvl w:ilvl="8" w:tplc="0813001B" w:tentative="1">
+      <w:start w:val="1"/>
+      <w:numFmt w:val="lowerRoman"/>
+      <w:lvlText w:val="%9."/>
+      <w:lvlJc w:val="right"/>
+      <w:pPr>
+        <w:ind w:left="6480" w:hanging="180"/>
+      </w:pPr>
+    </w:lvl>
+  </w:abstractNum>
+  <w:abstractNum w:abstractNumId="8">
     <w:nsid w:val="77986392"/>
     <w:multiLevelType w:val="hybridMultilevel"/>
     <w:tmpl w:val="1E667868"/>
@@ -5768,26 +6520,125 @@
       </w:pPr>
     </w:lvl>
   </w:abstractNum>
+  <w:abstractNum w:abstractNumId="9">
+    <w:nsid w:val="7B967A3F"/>
+    <w:multiLevelType w:val="hybridMultilevel"/>
+    <w:tmpl w:val="1E667868"/>
+    <w:lvl w:ilvl="0" w:tplc="2C82C32C">
+      <w:start w:val="1"/>
+      <w:numFmt w:val="decimal"/>
+      <w:lvlText w:val="(%1)"/>
+      <w:lvlJc w:val="left"/>
+      <w:pPr>
+        <w:ind w:left="720" w:hanging="360"/>
+      </w:pPr>
+      <w:rPr>
+        <w:rFonts w:hint="default"/>
+        <w:sz w:val="22"/>
+      </w:rPr>
+    </w:lvl>
+    <w:lvl w:ilvl="1" w:tplc="08130019">
+      <w:start w:val="1"/>
+      <w:numFmt w:val="lowerLetter"/>
+      <w:lvlText w:val="%2."/>
+      <w:lvlJc w:val="left"/>
+      <w:pPr>
+        <w:ind w:left="1440" w:hanging="360"/>
+      </w:pPr>
+    </w:lvl>
+    <w:lvl w:ilvl="2" w:tplc="0813001B" w:tentative="1">
+      <w:start w:val="1"/>
+      <w:numFmt w:val="lowerRoman"/>
+      <w:lvlText w:val="%3."/>
+      <w:lvlJc w:val="right"/>
+      <w:pPr>
+        <w:ind w:left="2160" w:hanging="180"/>
+      </w:pPr>
+    </w:lvl>
+    <w:lvl w:ilvl="3" w:tplc="0813000F" w:tentative="1">
+      <w:start w:val="1"/>
+      <w:numFmt w:val="decimal"/>
+      <w:lvlText w:val="%4."/>
+      <w:lvlJc w:val="left"/>
+      <w:pPr>
+        <w:ind w:left="2880" w:hanging="360"/>
+      </w:pPr>
+    </w:lvl>
+    <w:lvl w:ilvl="4" w:tplc="08130019" w:tentative="1">
+      <w:start w:val="1"/>
+      <w:numFmt w:val="lowerLetter"/>
+      <w:lvlText w:val="%5."/>
+      <w:lvlJc w:val="left"/>
+      <w:pPr>
+        <w:ind w:left="3600" w:hanging="360"/>
+      </w:pPr>
+    </w:lvl>
+    <w:lvl w:ilvl="5" w:tplc="0813001B" w:tentative="1">
+      <w:start w:val="1"/>
+      <w:numFmt w:val="lowerRoman"/>
+      <w:lvlText w:val="%6."/>
+      <w:lvlJc w:val="right"/>
+      <w:pPr>
+        <w:ind w:left="4320" w:hanging="180"/>
+      </w:pPr>
+    </w:lvl>
+    <w:lvl w:ilvl="6" w:tplc="0813000F" w:tentative="1">
+      <w:start w:val="1"/>
+      <w:numFmt w:val="decimal"/>
+      <w:lvlText w:val="%7."/>
+      <w:lvlJc w:val="left"/>
+      <w:pPr>
+        <w:ind w:left="5040" w:hanging="360"/>
+      </w:pPr>
+    </w:lvl>
+    <w:lvl w:ilvl="7" w:tplc="08130019" w:tentative="1">
+      <w:start w:val="1"/>
+      <w:numFmt w:val="lowerLetter"/>
+      <w:lvlText w:val="%8."/>
+      <w:lvlJc w:val="left"/>
+      <w:pPr>
+        <w:ind w:left="5760" w:hanging="360"/>
+      </w:pPr>
+    </w:lvl>
+    <w:lvl w:ilvl="8" w:tplc="0813001B" w:tentative="1">
+      <w:start w:val="1"/>
+      <w:numFmt w:val="lowerRoman"/>
+      <w:lvlText w:val="%9."/>
+      <w:lvlJc w:val="right"/>
+      <w:pPr>
+        <w:ind w:left="6480" w:hanging="180"/>
+      </w:pPr>
+    </w:lvl>
+  </w:abstractNum>
   <w:num w:numId="1">
+    <w:abstractNumId w:val="6"/>
+  </w:num>
+  <w:num w:numId="2">
+    <w:abstractNumId w:val="4"/>
+  </w:num>
+  <w:num w:numId="3">
+    <w:abstractNumId w:val="2"/>
+  </w:num>
+  <w:num w:numId="4">
+    <w:abstractNumId w:val="1"/>
+  </w:num>
+  <w:num w:numId="5">
+    <w:abstractNumId w:val="3"/>
+  </w:num>
+  <w:num w:numId="6">
+    <w:abstractNumId w:val="8"/>
+  </w:num>
+  <w:num w:numId="7">
     <w:abstractNumId w:val="5"/>
   </w:num>
-  <w:num w:numId="2">
-    <w:abstractNumId w:val="3"/>
+  <w:num w:numId="8">
+    <w:abstractNumId w:val="9"/>
   </w:num>
-  <w:num w:numId="3">
-    <w:abstractNumId w:val="1"/>
+  <w:num w:numId="9">
+    <w:abstractNumId w:val="7"/>
   </w:num>
-  <w:num w:numId="4">
+  <w:num w:numId="10">
     <w:abstractNumId w:val="0"/>
-  </w:num>
-  <w:num w:numId="5">
-    <w:abstractNumId w:val="2"/>
-  </w:num>
-  <w:num w:numId="6">
-    <w:abstractNumId w:val="6"/>
-  </w:num>
-  <w:num w:numId="7">
-    <w:abstractNumId w:val="4"/>
   </w:num>
 </w:numbering>
 </file>

</xml_diff>